<commit_message>
Finished filling in the proposal form
Awaiting confirmation from supervisor.
</commit_message>
<xml_diff>
--- a/documents/UFCFXK_FormalProposalForm_DanielYates.docx
+++ b/documents/UFCFXK_FormalProposalForm_DanielYates.docx
@@ -224,7 +224,14 @@
                 <w:rFonts w:ascii="Calibri" w:hAnsi="Calibri"/>
                 <w:sz w:val="28"/>
               </w:rPr>
-              <w:t>Computer Science BSc G401</w:t>
+              <w:t xml:space="preserve">Computer Science BSc </w:t>
+            </w:r>
+            <w:r>
+              <w:rPr>
+                <w:rFonts w:ascii="Calibri" w:hAnsi="Calibri"/>
+                <w:sz w:val="28"/>
+              </w:rPr>
+              <w:t>G50013</w:t>
             </w:r>
           </w:p>
         </w:tc>
@@ -342,7 +349,14 @@
                 <w:rFonts w:ascii="Calibri" w:hAnsi="Calibri"/>
                 <w:sz w:val="28"/>
               </w:rPr>
-              <w:t>Daniel2.yates@live.uwe.ac.uk</w:t>
+              <w:t>d</w:t>
+            </w:r>
+            <w:r>
+              <w:rPr>
+                <w:rFonts w:ascii="Calibri" w:hAnsi="Calibri"/>
+                <w:sz w:val="28"/>
+              </w:rPr>
+              <w:t>aniel2.yates@live.uwe.ac.uk</w:t>
             </w:r>
           </w:p>
         </w:tc>
@@ -388,21 +402,12 @@
                 <w:sz w:val="28"/>
               </w:rPr>
             </w:pPr>
-            <w:proofErr w:type="spellStart"/>
             <w:r>
               <w:rPr>
                 <w:rFonts w:ascii="Calibri" w:hAnsi="Calibri"/>
                 <w:sz w:val="28"/>
               </w:rPr>
-              <w:t>Haixia</w:t>
-            </w:r>
-            <w:proofErr w:type="spellEnd"/>
-            <w:r>
-              <w:rPr>
-                <w:rFonts w:ascii="Calibri" w:hAnsi="Calibri"/>
-                <w:sz w:val="28"/>
-              </w:rPr>
-              <w:t xml:space="preserve"> Liu</w:t>
+              <w:t>Haixia Liu</w:t>
             </w:r>
           </w:p>
         </w:tc>
@@ -604,10 +609,157 @@
               </w:tabs>
               <w:rPr>
                 <w:rFonts w:ascii="Calibri" w:hAnsi="Calibri"/>
-                <w:b/>
+                <w:bCs/>
                 <w:sz w:val="20"/>
               </w:rPr>
             </w:pPr>
+            <w:r>
+              <w:rPr>
+                <w:rFonts w:ascii="Calibri" w:hAnsi="Calibri"/>
+                <w:bCs/>
+                <w:sz w:val="20"/>
+              </w:rPr>
+              <w:t>While obesity rates are plateauing, or in some cases decreasing across the globe (</w:t>
+            </w:r>
+            <w:r>
+              <w:rPr>
+                <w:rFonts w:ascii="Calibri" w:hAnsi="Calibri"/>
+                <w:bCs/>
+                <w:sz w:val="20"/>
+              </w:rPr>
+              <w:t>Wabitsch</w:t>
+            </w:r>
+            <w:r>
+              <w:rPr>
+                <w:rFonts w:ascii="Calibri" w:hAnsi="Calibri"/>
+                <w:bCs/>
+                <w:sz w:val="20"/>
+              </w:rPr>
+              <w:t xml:space="preserve">, 2014) these rates still cost people their lives, and money for the economy </w:t>
+            </w:r>
+            <w:r>
+              <w:t>(</w:t>
+            </w:r>
+            <w:r>
+              <w:rPr>
+                <w:rFonts w:ascii="Calibri" w:hAnsi="Calibri"/>
+                <w:bCs/>
+                <w:sz w:val="20"/>
+              </w:rPr>
+              <w:t>Pitayatienanan</w:t>
+            </w:r>
+            <w:r>
+              <w:rPr>
+                <w:rFonts w:ascii="Calibri" w:hAnsi="Calibri"/>
+                <w:bCs/>
+                <w:sz w:val="20"/>
+              </w:rPr>
+              <w:t>, 2014), while this study was performed in Thailand, medical costs for illnesses related to obesity and inactivity are some of the leading killers such as heart disease. While there are steps being taken from a governmental standpoint (</w:t>
+            </w:r>
+            <w:r>
+              <w:rPr>
+                <w:rFonts w:ascii="Calibri" w:hAnsi="Calibri"/>
+                <w:bCs/>
+                <w:sz w:val="20"/>
+              </w:rPr>
+              <w:t>Cecchini,</w:t>
+            </w:r>
+            <w:r>
+              <w:rPr>
+                <w:rFonts w:ascii="Calibri" w:hAnsi="Calibri"/>
+                <w:bCs/>
+                <w:sz w:val="20"/>
+              </w:rPr>
+              <w:t xml:space="preserve"> </w:t>
+            </w:r>
+            <w:r>
+              <w:rPr>
+                <w:rFonts w:ascii="Calibri" w:hAnsi="Calibri"/>
+                <w:bCs/>
+                <w:sz w:val="20"/>
+              </w:rPr>
+              <w:t>2010</w:t>
+            </w:r>
+            <w:r>
+              <w:rPr>
+                <w:rFonts w:ascii="Calibri" w:hAnsi="Calibri"/>
+                <w:bCs/>
+                <w:sz w:val="20"/>
+              </w:rPr>
+              <w:t>) this is still an issue that community contributions can make an impact, especially among younger populations.</w:t>
+            </w:r>
+          </w:p>
+          <w:p>
+            <w:pPr>
+              <w:tabs>
+                <w:tab w:val="left" w:pos="3085"/>
+              </w:tabs>
+              <w:rPr>
+                <w:rFonts w:ascii="Calibri" w:hAnsi="Calibri"/>
+                <w:bCs/>
+                <w:sz w:val="20"/>
+              </w:rPr>
+            </w:pPr>
+          </w:p>
+          <w:p>
+            <w:pPr>
+              <w:tabs>
+                <w:tab w:val="left" w:pos="3085"/>
+              </w:tabs>
+              <w:rPr>
+                <w:rFonts w:ascii="Calibri" w:hAnsi="Calibri"/>
+                <w:bCs/>
+                <w:sz w:val="20"/>
+              </w:rPr>
+            </w:pPr>
+            <w:r>
+              <w:rPr>
+                <w:rFonts w:ascii="Calibri" w:hAnsi="Calibri"/>
+                <w:bCs/>
+                <w:sz w:val="20"/>
+              </w:rPr>
+              <w:t>Therefore a meal planning app in which the user can input dietary restrictions and have their meal plans generated for them would be of use</w:t>
+            </w:r>
+            <w:r>
+              <w:rPr>
+                <w:rFonts w:ascii="Calibri" w:hAnsi="Calibri"/>
+                <w:bCs/>
+                <w:sz w:val="20"/>
+              </w:rPr>
+              <w:t xml:space="preserve"> in lowering barrier to entry (in both education and cost) to a healthy, and balanced diet.</w:t>
+            </w:r>
+            <w:r>
+              <w:rPr>
+                <w:rFonts w:ascii="Calibri" w:hAnsi="Calibri"/>
+                <w:bCs/>
+                <w:sz w:val="20"/>
+              </w:rPr>
+              <w:t xml:space="preserve"> Uptake to existing applications is currently positive </w:t>
+            </w:r>
+            <w:r>
+              <w:rPr>
+                <w:rFonts w:ascii="Calibri" w:hAnsi="Calibri"/>
+                <w:bCs/>
+                <w:sz w:val="20"/>
+              </w:rPr>
+              <w:t>(</w:t>
+            </w:r>
+            <w:r>
+              <w:rPr>
+                <w:rFonts w:ascii="Calibri" w:hAnsi="Calibri"/>
+                <w:bCs/>
+                <w:sz w:val="20"/>
+              </w:rPr>
+              <w:t>Garvin,</w:t>
+            </w:r>
+            <w:r>
+              <w:rPr>
+                <w:rFonts w:ascii="Calibri" w:hAnsi="Calibri"/>
+                <w:bCs/>
+                <w:sz w:val="20"/>
+              </w:rPr>
+              <w:t xml:space="preserve"> 2019) and although this study is not peer reviewed, the results are promising albeit with the caveat that individuals that are more engaged will get more out of the application. This is therefore an application with the aim to lower barrier to entry, and not a panacea.</w:t>
+            </w:r>
           </w:p>
         </w:tc>
       </w:tr>
@@ -680,17 +832,33 @@
               </w:tabs>
               <w:rPr>
                 <w:rFonts w:ascii="Calibri" w:hAnsi="Calibri"/>
-                <w:b/>
+                <w:bCs/>
                 <w:sz w:val="20"/>
               </w:rPr>
             </w:pPr>
             <w:r>
               <w:rPr>
                 <w:rFonts w:ascii="Calibri" w:hAnsi="Calibri"/>
-                <w:b/>
-                <w:sz w:val="20"/>
-              </w:rPr>
-              <w:t>To create</w:t>
+                <w:bCs/>
+                <w:sz w:val="20"/>
+              </w:rPr>
+              <w:t xml:space="preserve">To create a system </w:t>
+            </w:r>
+            <w:r>
+              <w:rPr>
+                <w:rFonts w:ascii="Calibri" w:hAnsi="Calibri"/>
+                <w:bCs/>
+                <w:sz w:val="20"/>
+              </w:rPr>
+              <w:t>where a user provides requirements for their diet (allergies, required calories etc.) and return an output of a meal plan for a week.</w:t>
+            </w:r>
+            <w:r>
+              <w:rPr>
+                <w:rFonts w:ascii="Calibri" w:hAnsi="Calibri"/>
+                <w:bCs/>
+                <w:sz w:val="20"/>
+              </w:rPr>
+              <w:t xml:space="preserve"> </w:t>
             </w:r>
           </w:p>
           <w:p>
@@ -708,6 +876,102 @@
                 <w:sz w:val="20"/>
               </w:rPr>
             </w:pPr>
+            <w:r>
+              <w:rPr>
+                <w:rFonts w:ascii="Calibri" w:hAnsi="Calibri"/>
+                <w:bCs/>
+                <w:sz w:val="20"/>
+              </w:rPr>
+              <w:t>The aim is to make a healthy and balanced diet possible without the use of paid services such as Blue Apron which have cost as a barrier to entry.</w:t>
+            </w:r>
+          </w:p>
+          <w:p>
+            <w:pPr>
+              <w:numPr>
+                <w:ilvl w:val="0"/>
+                <w:numId w:val="8"/>
+              </w:numPr>
+              <w:tabs>
+                <w:tab w:val="left" w:pos="318"/>
+              </w:tabs>
+              <w:rPr>
+                <w:rFonts w:ascii="Calibri" w:hAnsi="Calibri"/>
+                <w:b/>
+                <w:sz w:val="20"/>
+              </w:rPr>
+            </w:pPr>
+            <w:r>
+              <w:rPr>
+                <w:rFonts w:ascii="Calibri" w:hAnsi="Calibri"/>
+                <w:bCs/>
+                <w:sz w:val="20"/>
+              </w:rPr>
+              <w:t xml:space="preserve">For this system to be available on mobile and desktop as a </w:t>
+            </w:r>
+            <w:r>
+              <w:rPr>
+                <w:rFonts w:ascii="Calibri" w:hAnsi="Calibri"/>
+                <w:bCs/>
+                <w:sz w:val="20"/>
+              </w:rPr>
+              <w:t>web-based</w:t>
+            </w:r>
+            <w:r>
+              <w:rPr>
+                <w:rFonts w:ascii="Calibri" w:hAnsi="Calibri"/>
+                <w:bCs/>
+                <w:sz w:val="20"/>
+              </w:rPr>
+              <w:t xml:space="preserve"> application.</w:t>
+            </w:r>
+          </w:p>
+          <w:p>
+            <w:pPr>
+              <w:numPr>
+                <w:ilvl w:val="0"/>
+                <w:numId w:val="8"/>
+              </w:numPr>
+              <w:tabs>
+                <w:tab w:val="left" w:pos="318"/>
+              </w:tabs>
+              <w:rPr>
+                <w:rFonts w:ascii="Calibri" w:hAnsi="Calibri"/>
+                <w:b/>
+                <w:sz w:val="20"/>
+              </w:rPr>
+            </w:pPr>
+            <w:r>
+              <w:rPr>
+                <w:rFonts w:ascii="Calibri" w:hAnsi="Calibri"/>
+                <w:bCs/>
+                <w:sz w:val="20"/>
+              </w:rPr>
+              <w:t>This system will be developed through usage of well documented python frameworks for machine learning, data collection, and database management such as Pandas and Django.</w:t>
+            </w:r>
+          </w:p>
+          <w:p>
+            <w:pPr>
+              <w:numPr>
+                <w:ilvl w:val="0"/>
+                <w:numId w:val="8"/>
+              </w:numPr>
+              <w:tabs>
+                <w:tab w:val="left" w:pos="318"/>
+              </w:tabs>
+              <w:rPr>
+                <w:rFonts w:ascii="Calibri" w:hAnsi="Calibri"/>
+                <w:b/>
+                <w:sz w:val="20"/>
+              </w:rPr>
+            </w:pPr>
+            <w:r>
+              <w:rPr>
+                <w:rFonts w:ascii="Calibri" w:hAnsi="Calibri"/>
+                <w:bCs/>
+                <w:sz w:val="20"/>
+              </w:rPr>
+              <w:t>This project will be evaluated through its ease of use, adherence to restrictions, and variations in meal plans provided.</w:t>
+            </w:r>
           </w:p>
         </w:tc>
       </w:tr>
@@ -758,15 +1022,156 @@
           </w:tcPr>
           <w:p>
             <w:pPr>
-              <w:tabs>
-                <w:tab w:val="left" w:pos="3085"/>
-              </w:tabs>
-              <w:rPr>
-                <w:rFonts w:ascii="Calibri" w:hAnsi="Calibri"/>
-                <w:b/>
-                <w:sz w:val="20"/>
+              <w:pStyle w:val="NormalWeb"/>
+              <w:rPr>
+                <w:rFonts w:ascii="Verdana" w:hAnsi="Verdana"/>
+                <w:sz w:val="18"/>
+                <w:szCs w:val="18"/>
               </w:rPr>
             </w:pPr>
+            <w:r>
+              <w:rPr>
+                <w:rFonts w:ascii="Verdana" w:hAnsi="Verdana"/>
+                <w:sz w:val="18"/>
+                <w:szCs w:val="18"/>
+              </w:rPr>
+              <w:t xml:space="preserve">Cecchini, M., Sassi, F., Lauer, J.A., Lee, Y.Y., Guajardo-Barron, V. and Chisholm, D. (2010) Tackling of unhealthy diets, physical inactivity, and obesity: health effects and cost-effectiveness. </w:t>
+            </w:r>
+            <w:r>
+              <w:rPr>
+                <w:rFonts w:ascii="Verdana" w:hAnsi="Verdana"/>
+                <w:i/>
+                <w:iCs/>
+                <w:sz w:val="18"/>
+                <w:szCs w:val="18"/>
+              </w:rPr>
+              <w:t>The Lancet (British Edition)</w:t>
+            </w:r>
+            <w:r>
+              <w:rPr>
+                <w:rFonts w:ascii="Verdana" w:hAnsi="Verdana"/>
+                <w:sz w:val="18"/>
+                <w:szCs w:val="18"/>
+              </w:rPr>
+              <w:t xml:space="preserve">. 376 (9754), pp.1775-1784. </w:t>
+            </w:r>
+          </w:p>
+          <w:p>
+            <w:pPr>
+              <w:pStyle w:val="NormalWeb"/>
+              <w:rPr>
+                <w:rFonts w:ascii="Verdana" w:hAnsi="Verdana"/>
+                <w:sz w:val="18"/>
+                <w:szCs w:val="18"/>
+              </w:rPr>
+            </w:pPr>
+            <w:r>
+              <w:rPr>
+                <w:rFonts w:ascii="Verdana" w:hAnsi="Verdana"/>
+                <w:sz w:val="18"/>
+                <w:szCs w:val="18"/>
+              </w:rPr>
+              <w:t xml:space="preserve">Garvin, T.M., Chiappone, A., Boyd, L., Stern, K., Panichelli, J., Edwards Hall, L.A. and Yaroch, A.L. (2019) Cooking Matters Mobile Application: a meal planning and preparation tool for low-income parents. </w:t>
+            </w:r>
+            <w:r>
+              <w:rPr>
+                <w:rFonts w:ascii="Verdana" w:hAnsi="Verdana"/>
+                <w:i/>
+                <w:iCs/>
+                <w:sz w:val="18"/>
+                <w:szCs w:val="18"/>
+              </w:rPr>
+              <w:t>Public Health Nutrition</w:t>
+            </w:r>
+            <w:r>
+              <w:rPr>
+                <w:rFonts w:ascii="Verdana" w:hAnsi="Verdana"/>
+                <w:sz w:val="18"/>
+                <w:szCs w:val="18"/>
+              </w:rPr>
+              <w:t xml:space="preserve">. 22 (12), pp.2220-2227. </w:t>
+            </w:r>
+          </w:p>
+          <w:p>
+            <w:pPr>
+              <w:pStyle w:val="NormalWeb"/>
+              <w:rPr>
+                <w:rFonts w:ascii="Verdana" w:hAnsi="Verdana"/>
+                <w:sz w:val="18"/>
+                <w:szCs w:val="18"/>
+              </w:rPr>
+            </w:pPr>
+            <w:r>
+              <w:rPr>
+                <w:rFonts w:ascii="Verdana" w:hAnsi="Verdana"/>
+                <w:sz w:val="18"/>
+                <w:szCs w:val="18"/>
+              </w:rPr>
+              <w:t xml:space="preserve">Pitayatienanan, P., Butchon, R., Yothasamut, J., Aekplakorn, W., Teerawattananon, Y., Suksomboon, N. and Thavorncharoensap, M. (2014) Economic costs of obesity in Thailand: a retrospective cost-of-illness study. </w:t>
+            </w:r>
+            <w:r>
+              <w:rPr>
+                <w:rFonts w:ascii="Verdana" w:hAnsi="Verdana"/>
+                <w:i/>
+                <w:iCs/>
+                <w:sz w:val="18"/>
+                <w:szCs w:val="18"/>
+              </w:rPr>
+              <w:t>BMC Health Services Research</w:t>
+            </w:r>
+            <w:r>
+              <w:rPr>
+                <w:rFonts w:ascii="Verdana" w:hAnsi="Verdana"/>
+                <w:sz w:val="18"/>
+                <w:szCs w:val="18"/>
+              </w:rPr>
+              <w:t xml:space="preserve">. 14 (1), pp.146-146. </w:t>
+            </w:r>
+          </w:p>
+          <w:p>
+            <w:pPr>
+              <w:pStyle w:val="NormalWeb"/>
+              <w:rPr>
+                <w:rFonts w:ascii="Verdana" w:hAnsi="Verdana"/>
+                <w:sz w:val="18"/>
+                <w:szCs w:val="18"/>
+              </w:rPr>
+            </w:pPr>
+            <w:r>
+              <w:rPr>
+                <w:rFonts w:ascii="Verdana" w:hAnsi="Verdana"/>
+                <w:sz w:val="18"/>
+                <w:szCs w:val="18"/>
+              </w:rPr>
+              <w:t xml:space="preserve">Wabitsch, M., Moss, A. and Kromeyer-Hauschild, K. (2014) Unexpected plateauing of </w:t>
+            </w:r>
+            <w:r>
+              <w:rPr>
+                <w:rFonts w:ascii="Verdana" w:hAnsi="Verdana"/>
+                <w:sz w:val="18"/>
+                <w:szCs w:val="18"/>
+              </w:rPr>
+              <w:lastRenderedPageBreak/>
+              <w:t xml:space="preserve">childhood obesity rates in developed countries. </w:t>
+            </w:r>
+            <w:r>
+              <w:rPr>
+                <w:rFonts w:ascii="Verdana" w:hAnsi="Verdana"/>
+                <w:i/>
+                <w:iCs/>
+                <w:sz w:val="18"/>
+                <w:szCs w:val="18"/>
+              </w:rPr>
+              <w:t>BMC Medicine</w:t>
+            </w:r>
+            <w:r>
+              <w:rPr>
+                <w:rFonts w:ascii="Verdana" w:hAnsi="Verdana"/>
+                <w:sz w:val="18"/>
+                <w:szCs w:val="18"/>
+              </w:rPr>
+              <w:t xml:space="preserve">. 12 (1), pp.17-17. </w:t>
+            </w:r>
           </w:p>
         </w:tc>
       </w:tr>
@@ -797,6 +1202,7 @@
                 <w:b/>
                 <w:sz w:val="20"/>
               </w:rPr>
+              <w:lastRenderedPageBreak/>
               <w:t>Signed (student):</w:t>
             </w:r>
           </w:p>
@@ -818,6 +1224,46 @@
                 <w:sz w:val="20"/>
               </w:rPr>
             </w:pPr>
+            <w:r>
+              <w:rPr>
+                <w:rFonts w:ascii="Calibri" w:hAnsi="Calibri"/>
+                <w:b/>
+                <w:sz w:val="20"/>
+              </w:rPr>
+              <w:t xml:space="preserve"> </w:t>
+            </w:r>
+            <w:r>
+              <w:rPr>
+                <w:rFonts w:ascii="Calibri" w:hAnsi="Calibri"/>
+                <w:b/>
+                <w:noProof/>
+                <w:sz w:val="20"/>
+              </w:rPr>
+              <w:pict w14:anchorId="4FDB535A">
+                <v:shapetype id="_x0000_t75" coordsize="21600,21600" o:spt="75" o:preferrelative="t" path="m@4@5l@4@11@9@11@9@5xe" filled="f" stroked="f">
+                  <v:stroke joinstyle="miter"/>
+                  <v:formulas>
+                    <v:f eqn="if lineDrawn pixelLineWidth 0"/>
+                    <v:f eqn="sum @0 1 0"/>
+                    <v:f eqn="sum 0 0 @1"/>
+                    <v:f eqn="prod @2 1 2"/>
+                    <v:f eqn="prod @3 21600 pixelWidth"/>
+                    <v:f eqn="prod @3 21600 pixelHeight"/>
+                    <v:f eqn="sum @0 0 1"/>
+                    <v:f eqn="prod @6 1 2"/>
+                    <v:f eqn="prod @7 21600 pixelWidth"/>
+                    <v:f eqn="sum @8 21600 0"/>
+                    <v:f eqn="prod @7 21600 pixelHeight"/>
+                    <v:f eqn="sum @10 21600 0"/>
+                  </v:formulas>
+                  <v:path o:extrusionok="f" gradientshapeok="t" o:connecttype="rect"/>
+                  <o:lock v:ext="edit" aspectratio="t"/>
+                </v:shapetype>
+                <v:shape id="Picture 1" o:spid="_x0000_i1025" type="#_x0000_t75" style="width:162.75pt;height:106.5pt;visibility:visible;mso-wrap-style:square">
+                  <v:imagedata r:id="rId7" o:title=""/>
+                </v:shape>
+              </w:pict>
+            </w:r>
           </w:p>
         </w:tc>
       </w:tr>
@@ -938,8 +1384,8 @@
       </w:r>
     </w:p>
     <w:sectPr>
-      <w:headerReference w:type="default" r:id="rId7"/>
-      <w:footerReference w:type="first" r:id="rId8"/>
+      <w:headerReference w:type="default" r:id="rId8"/>
+      <w:footerReference w:type="first" r:id="rId9"/>
       <w:pgSz w:w="11907" w:h="16840" w:code="9"/>
       <w:pgMar w:top="851" w:right="851" w:bottom="851" w:left="851" w:header="720" w:footer="720" w:gutter="0"/>
       <w:cols w:space="720"/>
@@ -2238,6 +2684,51 @@
     <w:lsdException w:name="Subtitle" w:qFormat="1"/>
     <w:lsdException w:name="Strong" w:qFormat="1"/>
     <w:lsdException w:name="Emphasis" w:qFormat="1"/>
+    <w:lsdException w:name="Normal (Web)" w:uiPriority="99"/>
+    <w:lsdException w:name="Normal Table" w:semiHidden="1" w:unhideWhenUsed="1"/>
+    <w:lsdException w:name="Table Simple 1" w:semiHidden="1" w:unhideWhenUsed="1"/>
+    <w:lsdException w:name="Table Simple 2" w:semiHidden="1" w:unhideWhenUsed="1"/>
+    <w:lsdException w:name="Table Simple 3" w:semiHidden="1" w:unhideWhenUsed="1"/>
+    <w:lsdException w:name="Table Classic 1" w:semiHidden="1" w:unhideWhenUsed="1"/>
+    <w:lsdException w:name="Table Classic 2" w:semiHidden="1" w:unhideWhenUsed="1"/>
+    <w:lsdException w:name="Table Classic 3" w:semiHidden="1" w:unhideWhenUsed="1"/>
+    <w:lsdException w:name="Table Classic 4" w:semiHidden="1" w:unhideWhenUsed="1"/>
+    <w:lsdException w:name="Table Colorful 1" w:semiHidden="1" w:unhideWhenUsed="1"/>
+    <w:lsdException w:name="Table Colorful 2" w:semiHidden="1" w:unhideWhenUsed="1"/>
+    <w:lsdException w:name="Table Colorful 3" w:semiHidden="1" w:unhideWhenUsed="1"/>
+    <w:lsdException w:name="Table Columns 1" w:semiHidden="1" w:unhideWhenUsed="1"/>
+    <w:lsdException w:name="Table Columns 2" w:semiHidden="1" w:unhideWhenUsed="1"/>
+    <w:lsdException w:name="Table Columns 3" w:semiHidden="1" w:unhideWhenUsed="1"/>
+    <w:lsdException w:name="Table Columns 4" w:semiHidden="1" w:unhideWhenUsed="1"/>
+    <w:lsdException w:name="Table Columns 5" w:semiHidden="1" w:unhideWhenUsed="1"/>
+    <w:lsdException w:name="Table Grid 1" w:semiHidden="1" w:unhideWhenUsed="1"/>
+    <w:lsdException w:name="Table Grid 2" w:semiHidden="1" w:unhideWhenUsed="1"/>
+    <w:lsdException w:name="Table Grid 3" w:semiHidden="1" w:unhideWhenUsed="1"/>
+    <w:lsdException w:name="Table Grid 4" w:semiHidden="1" w:unhideWhenUsed="1"/>
+    <w:lsdException w:name="Table Grid 5" w:semiHidden="1" w:unhideWhenUsed="1"/>
+    <w:lsdException w:name="Table Grid 6" w:semiHidden="1" w:unhideWhenUsed="1"/>
+    <w:lsdException w:name="Table Grid 7" w:semiHidden="1" w:unhideWhenUsed="1"/>
+    <w:lsdException w:name="Table Grid 8" w:semiHidden="1" w:unhideWhenUsed="1"/>
+    <w:lsdException w:name="Table List 1" w:semiHidden="1" w:unhideWhenUsed="1"/>
+    <w:lsdException w:name="Table List 2" w:semiHidden="1" w:unhideWhenUsed="1"/>
+    <w:lsdException w:name="Table List 3" w:semiHidden="1" w:unhideWhenUsed="1"/>
+    <w:lsdException w:name="Table List 4" w:semiHidden="1" w:unhideWhenUsed="1"/>
+    <w:lsdException w:name="Table List 5" w:semiHidden="1" w:unhideWhenUsed="1"/>
+    <w:lsdException w:name="Table List 6" w:semiHidden="1" w:unhideWhenUsed="1"/>
+    <w:lsdException w:name="Table List 7" w:semiHidden="1" w:unhideWhenUsed="1"/>
+    <w:lsdException w:name="Table List 8" w:semiHidden="1" w:unhideWhenUsed="1"/>
+    <w:lsdException w:name="Table 3D effects 1" w:semiHidden="1" w:unhideWhenUsed="1"/>
+    <w:lsdException w:name="Table 3D effects 2" w:semiHidden="1" w:unhideWhenUsed="1"/>
+    <w:lsdException w:name="Table 3D effects 3" w:semiHidden="1" w:unhideWhenUsed="1"/>
+    <w:lsdException w:name="Table Contemporary" w:semiHidden="1" w:unhideWhenUsed="1"/>
+    <w:lsdException w:name="Table Elegant" w:semiHidden="1" w:unhideWhenUsed="1"/>
+    <w:lsdException w:name="Table Professional" w:semiHidden="1" w:unhideWhenUsed="1"/>
+    <w:lsdException w:name="Table Subtle 1" w:semiHidden="1" w:unhideWhenUsed="1"/>
+    <w:lsdException w:name="Table Subtle 2" w:semiHidden="1" w:unhideWhenUsed="1"/>
+    <w:lsdException w:name="Table Web 1" w:semiHidden="1" w:unhideWhenUsed="1"/>
+    <w:lsdException w:name="Table Web 2" w:semiHidden="1" w:unhideWhenUsed="1"/>
+    <w:lsdException w:name="Table Web 3" w:semiHidden="1" w:unhideWhenUsed="1"/>
+    <w:lsdException w:name="Table Theme" w:semiHidden="1" w:unhideWhenUsed="1"/>
     <w:lsdException w:name="Placeholder Text" w:semiHidden="1" w:uiPriority="99"/>
     <w:lsdException w:name="No Spacing" w:uiPriority="1" w:qFormat="1"/>
     <w:lsdException w:name="Light Shading" w:uiPriority="60"/>
@@ -2470,11 +2961,14 @@
   </w:style>
   <w:style w:type="character" w:default="1" w:styleId="DefaultParagraphFont">
     <w:name w:val="Default Paragraph Font"/>
-    <w:semiHidden/>
+    <w:uiPriority w:val="1"/>
+    <w:unhideWhenUsed/>
   </w:style>
   <w:style w:type="table" w:default="1" w:styleId="TableNormal">
     <w:name w:val="Normal Table"/>
+    <w:uiPriority w:val="99"/>
     <w:semiHidden/>
+    <w:unhideWhenUsed/>
     <w:tblPr>
       <w:tblInd w:w="0" w:type="dxa"/>
       <w:tblCellMar>
@@ -2487,7 +2981,9 @@
   </w:style>
   <w:style w:type="numbering" w:default="1" w:styleId="NoList">
     <w:name w:val="No List"/>
+    <w:uiPriority w:val="99"/>
     <w:semiHidden/>
+    <w:unhideWhenUsed/>
   </w:style>
   <w:style w:type="paragraph" w:styleId="Header">
     <w:name w:val="header"/>
@@ -2523,6 +3019,22 @@
         <w:insideV w:val="single" w:sz="4" w:space="0" w:color="auto"/>
       </w:tblBorders>
     </w:tblPr>
+  </w:style>
+  <w:style w:type="paragraph" w:styleId="NormalWeb">
+    <w:name w:val="Normal (Web)"/>
+    <w:basedOn w:val="Normal"/>
+    <w:uiPriority w:val="99"/>
+    <w:unhideWhenUsed/>
+    <w:rsid w:val="00250E24"/>
+    <w:pPr>
+      <w:spacing w:before="100" w:beforeAutospacing="1" w:after="100" w:afterAutospacing="1"/>
+    </w:pPr>
+    <w:rPr>
+      <w:rFonts w:ascii="Times New Roman" w:hAnsi="Times New Roman"/>
+      <w:sz w:val="24"/>
+      <w:szCs w:val="24"/>
+      <w:lang w:val="en-US"/>
+    </w:rPr>
   </w:style>
 </w:styles>
 </file>

</xml_diff>

<commit_message>
Initialised Django Project and added app
</commit_message>
<xml_diff>
--- a/documents/UFCFXK_FormalProposalForm_DanielYates.docx
+++ b/documents/UFCFXK_FormalProposalForm_DanielYates.docx
@@ -402,12 +402,21 @@
                 <w:sz w:val="28"/>
               </w:rPr>
             </w:pPr>
+            <w:proofErr w:type="spellStart"/>
             <w:r>
               <w:rPr>
                 <w:rFonts w:ascii="Calibri" w:hAnsi="Calibri"/>
                 <w:sz w:val="28"/>
               </w:rPr>
-              <w:t>Haixia Liu</w:t>
+              <w:t>Haixia</w:t>
+            </w:r>
+            <w:proofErr w:type="spellEnd"/>
+            <w:r>
+              <w:rPr>
+                <w:rFonts w:ascii="Calibri" w:hAnsi="Calibri"/>
+                <w:sz w:val="28"/>
+              </w:rPr>
+              <w:t xml:space="preserve"> Liu</w:t>
             </w:r>
           </w:p>
         </w:tc>
@@ -621,6 +630,7 @@
               </w:rPr>
               <w:t>While obesity rates are plateauing, or in some cases decreasing across the globe (</w:t>
             </w:r>
+            <w:proofErr w:type="spellStart"/>
             <w:r>
               <w:rPr>
                 <w:rFonts w:ascii="Calibri" w:hAnsi="Calibri"/>
@@ -629,6 +639,7 @@
               </w:rPr>
               <w:t>Wabitsch</w:t>
             </w:r>
+            <w:proofErr w:type="spellEnd"/>
             <w:r>
               <w:rPr>
                 <w:rFonts w:ascii="Calibri" w:hAnsi="Calibri"/>
@@ -640,6 +651,7 @@
             <w:r>
               <w:t>(</w:t>
             </w:r>
+            <w:proofErr w:type="spellStart"/>
             <w:r>
               <w:rPr>
                 <w:rFonts w:ascii="Calibri" w:hAnsi="Calibri"/>
@@ -648,6 +660,7 @@
               </w:rPr>
               <w:t>Pitayatienanan</w:t>
             </w:r>
+            <w:proofErr w:type="spellEnd"/>
             <w:r>
               <w:rPr>
                 <w:rFonts w:ascii="Calibri" w:hAnsi="Calibri"/>
@@ -656,13 +669,23 @@
               </w:rPr>
               <w:t>, 2014), while this study was performed in Thailand, medical costs for illnesses related to obesity and inactivity are some of the leading killers such as heart disease. While there are steps being taken from a governmental standpoint (</w:t>
             </w:r>
+            <w:proofErr w:type="spellStart"/>
             <w:r>
               <w:rPr>
                 <w:rFonts w:ascii="Calibri" w:hAnsi="Calibri"/>
                 <w:bCs/>
                 <w:sz w:val="20"/>
               </w:rPr>
-              <w:t>Cecchini,</w:t>
+              <w:t>Cecchini</w:t>
+            </w:r>
+            <w:proofErr w:type="spellEnd"/>
+            <w:r>
+              <w:rPr>
+                <w:rFonts w:ascii="Calibri" w:hAnsi="Calibri"/>
+                <w:bCs/>
+                <w:sz w:val="20"/>
+              </w:rPr>
+              <w:t>,</w:t>
             </w:r>
             <w:r>
               <w:rPr>
@@ -742,15 +765,7 @@
                 <w:bCs/>
                 <w:sz w:val="20"/>
               </w:rPr>
-              <w:t>(</w:t>
-            </w:r>
-            <w:r>
-              <w:rPr>
-                <w:rFonts w:ascii="Calibri" w:hAnsi="Calibri"/>
-                <w:bCs/>
-                <w:sz w:val="20"/>
-              </w:rPr>
-              <w:t>Garvin,</w:t>
+              <w:t>(Garvin,</w:t>
             </w:r>
             <w:r>
               <w:rPr>
@@ -975,6 +990,29 @@
           </w:p>
         </w:tc>
       </w:tr>
+    </w:tbl>
+    <w:p>
+      <w:r>
+        <w:br w:type="page"/>
+      </w:r>
+    </w:p>
+    <w:tbl>
+      <w:tblPr>
+        <w:tblW w:w="0" w:type="auto"/>
+        <w:tblBorders>
+          <w:top w:val="single" w:sz="4" w:space="0" w:color="auto"/>
+          <w:left w:val="single" w:sz="4" w:space="0" w:color="auto"/>
+          <w:bottom w:val="single" w:sz="4" w:space="0" w:color="auto"/>
+          <w:right w:val="single" w:sz="4" w:space="0" w:color="auto"/>
+          <w:insideH w:val="single" w:sz="4" w:space="0" w:color="auto"/>
+          <w:insideV w:val="single" w:sz="4" w:space="0" w:color="auto"/>
+        </w:tblBorders>
+        <w:tblLook w:val="04A0" w:firstRow="1" w:lastRow="0" w:firstColumn="1" w:lastColumn="0" w:noHBand="0" w:noVBand="1"/>
+      </w:tblPr>
+      <w:tblGrid>
+        <w:gridCol w:w="2235"/>
+        <w:gridCol w:w="8186"/>
+      </w:tblGrid>
       <w:tr>
         <w:trPr>
           <w:trHeight w:val="1474"/>
@@ -1029,13 +1067,23 @@
                 <w:szCs w:val="18"/>
               </w:rPr>
             </w:pPr>
-            <w:r>
-              <w:rPr>
-                <w:rFonts w:ascii="Verdana" w:hAnsi="Verdana"/>
-                <w:sz w:val="18"/>
-                <w:szCs w:val="18"/>
-              </w:rPr>
-              <w:t xml:space="preserve">Cecchini, M., Sassi, F., Lauer, J.A., Lee, Y.Y., Guajardo-Barron, V. and Chisholm, D. (2010) Tackling of unhealthy diets, physical inactivity, and obesity: health effects and cost-effectiveness. </w:t>
+            <w:proofErr w:type="spellStart"/>
+            <w:r>
+              <w:rPr>
+                <w:rFonts w:ascii="Verdana" w:hAnsi="Verdana"/>
+                <w:sz w:val="18"/>
+                <w:szCs w:val="18"/>
+              </w:rPr>
+              <w:t>Cecchini</w:t>
+            </w:r>
+            <w:proofErr w:type="spellEnd"/>
+            <w:r>
+              <w:rPr>
+                <w:rFonts w:ascii="Verdana" w:hAnsi="Verdana"/>
+                <w:sz w:val="18"/>
+                <w:szCs w:val="18"/>
+              </w:rPr>
+              <w:t xml:space="preserve">, M., Sassi, F., Lauer, J.A., Lee, Y.Y., Guajardo-Barron, V. and Chisholm, D. (2010) Tackling of unhealthy diets, physical inactivity, and obesity: health effects and cost-effectiveness. </w:t>
             </w:r>
             <w:r>
               <w:rPr>
@@ -1050,10 +1098,44 @@
             <w:r>
               <w:rPr>
                 <w:rFonts w:ascii="Verdana" w:hAnsi="Verdana"/>
-                <w:sz w:val="18"/>
-                <w:szCs w:val="18"/>
-              </w:rPr>
-              <w:t xml:space="preserve">. 376 (9754), pp.1775-1784. </w:t>
+                <w:i/>
+                <w:iCs/>
+                <w:sz w:val="18"/>
+                <w:szCs w:val="18"/>
+              </w:rPr>
+              <w:t xml:space="preserve"> </w:t>
+            </w:r>
+            <w:r>
+              <w:rPr>
+                <w:rFonts w:ascii="Verdana" w:hAnsi="Verdana"/>
+                <w:sz w:val="18"/>
+                <w:szCs w:val="18"/>
+              </w:rPr>
+              <w:t>[online].</w:t>
+            </w:r>
+            <w:r>
+              <w:rPr>
+                <w:rFonts w:ascii="Verdana" w:hAnsi="Verdana"/>
+                <w:sz w:val="18"/>
+                <w:szCs w:val="18"/>
+              </w:rPr>
+              <w:t xml:space="preserve"> 376 (9754), pp.1775-1784.</w:t>
+            </w:r>
+            <w:r>
+              <w:rPr>
+                <w:rFonts w:ascii="Verdana" w:hAnsi="Verdana"/>
+                <w:sz w:val="18"/>
+                <w:szCs w:val="18"/>
+              </w:rPr>
+              <w:t xml:space="preserve"> [Accessed 8 November 2020]</w:t>
+            </w:r>
+            <w:r>
+              <w:rPr>
+                <w:rFonts w:ascii="Verdana" w:hAnsi="Verdana"/>
+                <w:sz w:val="18"/>
+                <w:szCs w:val="18"/>
+              </w:rPr>
+              <w:t xml:space="preserve"> </w:t>
             </w:r>
           </w:p>
           <w:p>
@@ -1071,7 +1153,61 @@
                 <w:sz w:val="18"/>
                 <w:szCs w:val="18"/>
               </w:rPr>
-              <w:t xml:space="preserve">Garvin, T.M., Chiappone, A., Boyd, L., Stern, K., Panichelli, J., Edwards Hall, L.A. and Yaroch, A.L. (2019) Cooking Matters Mobile Application: a meal planning and preparation tool for low-income parents. </w:t>
+              <w:t xml:space="preserve">Garvin, T.M., </w:t>
+            </w:r>
+            <w:proofErr w:type="spellStart"/>
+            <w:r>
+              <w:rPr>
+                <w:rFonts w:ascii="Verdana" w:hAnsi="Verdana"/>
+                <w:sz w:val="18"/>
+                <w:szCs w:val="18"/>
+              </w:rPr>
+              <w:t>Chiappone</w:t>
+            </w:r>
+            <w:proofErr w:type="spellEnd"/>
+            <w:r>
+              <w:rPr>
+                <w:rFonts w:ascii="Verdana" w:hAnsi="Verdana"/>
+                <w:sz w:val="18"/>
+                <w:szCs w:val="18"/>
+              </w:rPr>
+              <w:t xml:space="preserve">, A., Boyd, L., Stern, K., </w:t>
+            </w:r>
+            <w:proofErr w:type="spellStart"/>
+            <w:r>
+              <w:rPr>
+                <w:rFonts w:ascii="Verdana" w:hAnsi="Verdana"/>
+                <w:sz w:val="18"/>
+                <w:szCs w:val="18"/>
+              </w:rPr>
+              <w:t>Panichelli</w:t>
+            </w:r>
+            <w:proofErr w:type="spellEnd"/>
+            <w:r>
+              <w:rPr>
+                <w:rFonts w:ascii="Verdana" w:hAnsi="Verdana"/>
+                <w:sz w:val="18"/>
+                <w:szCs w:val="18"/>
+              </w:rPr>
+              <w:t xml:space="preserve">, J., Edwards Hall, L.A. and </w:t>
+            </w:r>
+            <w:proofErr w:type="spellStart"/>
+            <w:r>
+              <w:rPr>
+                <w:rFonts w:ascii="Verdana" w:hAnsi="Verdana"/>
+                <w:sz w:val="18"/>
+                <w:szCs w:val="18"/>
+              </w:rPr>
+              <w:t>Yaroch</w:t>
+            </w:r>
+            <w:proofErr w:type="spellEnd"/>
+            <w:r>
+              <w:rPr>
+                <w:rFonts w:ascii="Verdana" w:hAnsi="Verdana"/>
+                <w:sz w:val="18"/>
+                <w:szCs w:val="18"/>
+              </w:rPr>
+              <w:t xml:space="preserve">, A.L. (2019) Cooking Matters Mobile Application: a meal planning and preparation tool for low-income parents. </w:t>
             </w:r>
             <w:r>
               <w:rPr>
@@ -1086,10 +1222,52 @@
             <w:r>
               <w:rPr>
                 <w:rFonts w:ascii="Verdana" w:hAnsi="Verdana"/>
+                <w:i/>
+                <w:iCs/>
+                <w:sz w:val="18"/>
+                <w:szCs w:val="18"/>
+              </w:rPr>
+              <w:t xml:space="preserve"> </w:t>
+            </w:r>
+            <w:r>
+              <w:rPr>
+                <w:rFonts w:ascii="Verdana" w:hAnsi="Verdana"/>
+                <w:sz w:val="18"/>
+                <w:szCs w:val="18"/>
+              </w:rPr>
+              <w:t>[online]</w:t>
+            </w:r>
+            <w:r>
+              <w:rPr>
+                <w:rFonts w:ascii="Verdana" w:hAnsi="Verdana"/>
                 <w:sz w:val="18"/>
                 <w:szCs w:val="18"/>
               </w:rPr>
               <w:t xml:space="preserve">. 22 (12), pp.2220-2227. </w:t>
+            </w:r>
+            <w:r>
+              <w:rPr>
+                <w:rFonts w:ascii="Verdana" w:hAnsi="Verdana"/>
+                <w:sz w:val="18"/>
+                <w:szCs w:val="18"/>
+              </w:rPr>
+              <w:t xml:space="preserve">[Accessed </w:t>
+            </w:r>
+            <w:r>
+              <w:rPr>
+                <w:rFonts w:ascii="Verdana" w:hAnsi="Verdana"/>
+                <w:sz w:val="18"/>
+                <w:szCs w:val="18"/>
+              </w:rPr>
+              <w:t>6</w:t>
+            </w:r>
+            <w:r>
+              <w:rPr>
+                <w:rFonts w:ascii="Verdana" w:hAnsi="Verdana"/>
+                <w:sz w:val="18"/>
+                <w:szCs w:val="18"/>
+              </w:rPr>
+              <w:t xml:space="preserve"> November 2020]</w:t>
             </w:r>
           </w:p>
           <w:p>
@@ -1101,13 +1279,131 @@
                 <w:szCs w:val="18"/>
               </w:rPr>
             </w:pPr>
-            <w:r>
-              <w:rPr>
-                <w:rFonts w:ascii="Verdana" w:hAnsi="Verdana"/>
-                <w:sz w:val="18"/>
-                <w:szCs w:val="18"/>
-              </w:rPr>
-              <w:t xml:space="preserve">Pitayatienanan, P., Butchon, R., Yothasamut, J., Aekplakorn, W., Teerawattananon, Y., Suksomboon, N. and Thavorncharoensap, M. (2014) Economic costs of obesity in Thailand: a retrospective cost-of-illness study. </w:t>
+            <w:proofErr w:type="spellStart"/>
+            <w:r>
+              <w:rPr>
+                <w:rFonts w:ascii="Verdana" w:hAnsi="Verdana"/>
+                <w:sz w:val="18"/>
+                <w:szCs w:val="18"/>
+              </w:rPr>
+              <w:t>Pitayatienanan</w:t>
+            </w:r>
+            <w:proofErr w:type="spellEnd"/>
+            <w:r>
+              <w:rPr>
+                <w:rFonts w:ascii="Verdana" w:hAnsi="Verdana"/>
+                <w:sz w:val="18"/>
+                <w:szCs w:val="18"/>
+              </w:rPr>
+              <w:t xml:space="preserve">, P., </w:t>
+            </w:r>
+            <w:proofErr w:type="spellStart"/>
+            <w:r>
+              <w:rPr>
+                <w:rFonts w:ascii="Verdana" w:hAnsi="Verdana"/>
+                <w:sz w:val="18"/>
+                <w:szCs w:val="18"/>
+              </w:rPr>
+              <w:t>Butchon</w:t>
+            </w:r>
+            <w:proofErr w:type="spellEnd"/>
+            <w:r>
+              <w:rPr>
+                <w:rFonts w:ascii="Verdana" w:hAnsi="Verdana"/>
+                <w:sz w:val="18"/>
+                <w:szCs w:val="18"/>
+              </w:rPr>
+              <w:t xml:space="preserve">, R., </w:t>
+            </w:r>
+            <w:proofErr w:type="spellStart"/>
+            <w:r>
+              <w:rPr>
+                <w:rFonts w:ascii="Verdana" w:hAnsi="Verdana"/>
+                <w:sz w:val="18"/>
+                <w:szCs w:val="18"/>
+              </w:rPr>
+              <w:t>Yothasamut</w:t>
+            </w:r>
+            <w:proofErr w:type="spellEnd"/>
+            <w:r>
+              <w:rPr>
+                <w:rFonts w:ascii="Verdana" w:hAnsi="Verdana"/>
+                <w:sz w:val="18"/>
+                <w:szCs w:val="18"/>
+              </w:rPr>
+              <w:t xml:space="preserve">, J., </w:t>
+            </w:r>
+            <w:proofErr w:type="spellStart"/>
+            <w:r>
+              <w:rPr>
+                <w:rFonts w:ascii="Verdana" w:hAnsi="Verdana"/>
+                <w:sz w:val="18"/>
+                <w:szCs w:val="18"/>
+              </w:rPr>
+              <w:t>Aekplakorn</w:t>
+            </w:r>
+            <w:proofErr w:type="spellEnd"/>
+            <w:r>
+              <w:rPr>
+                <w:rFonts w:ascii="Verdana" w:hAnsi="Verdana"/>
+                <w:sz w:val="18"/>
+                <w:szCs w:val="18"/>
+              </w:rPr>
+              <w:t xml:space="preserve">, W., </w:t>
+            </w:r>
+            <w:proofErr w:type="spellStart"/>
+            <w:r>
+              <w:rPr>
+                <w:rFonts w:ascii="Verdana" w:hAnsi="Verdana"/>
+                <w:sz w:val="18"/>
+                <w:szCs w:val="18"/>
+              </w:rPr>
+              <w:t>Teerawattananon</w:t>
+            </w:r>
+            <w:proofErr w:type="spellEnd"/>
+            <w:r>
+              <w:rPr>
+                <w:rFonts w:ascii="Verdana" w:hAnsi="Verdana"/>
+                <w:sz w:val="18"/>
+                <w:szCs w:val="18"/>
+              </w:rPr>
+              <w:t xml:space="preserve">, Y., </w:t>
+            </w:r>
+            <w:proofErr w:type="spellStart"/>
+            <w:r>
+              <w:rPr>
+                <w:rFonts w:ascii="Verdana" w:hAnsi="Verdana"/>
+                <w:sz w:val="18"/>
+                <w:szCs w:val="18"/>
+              </w:rPr>
+              <w:t>Suksomboon</w:t>
+            </w:r>
+            <w:proofErr w:type="spellEnd"/>
+            <w:r>
+              <w:rPr>
+                <w:rFonts w:ascii="Verdana" w:hAnsi="Verdana"/>
+                <w:sz w:val="18"/>
+                <w:szCs w:val="18"/>
+              </w:rPr>
+              <w:t xml:space="preserve">, N. and </w:t>
+            </w:r>
+            <w:proofErr w:type="spellStart"/>
+            <w:r>
+              <w:rPr>
+                <w:rFonts w:ascii="Verdana" w:hAnsi="Verdana"/>
+                <w:sz w:val="18"/>
+                <w:szCs w:val="18"/>
+              </w:rPr>
+              <w:t>Thavorncharoensap</w:t>
+            </w:r>
+            <w:proofErr w:type="spellEnd"/>
+            <w:r>
+              <w:rPr>
+                <w:rFonts w:ascii="Verdana" w:hAnsi="Verdana"/>
+                <w:sz w:val="18"/>
+                <w:szCs w:val="18"/>
+              </w:rPr>
+              <w:t xml:space="preserve">, M. (2014) Economic costs of obesity in Thailand: a retrospective cost-of-illness study. </w:t>
             </w:r>
             <w:r>
               <w:rPr>
@@ -1125,7 +1421,23 @@
                 <w:sz w:val="18"/>
                 <w:szCs w:val="18"/>
               </w:rPr>
+              <w:t xml:space="preserve"> [online]</w:t>
+            </w:r>
+            <w:r>
+              <w:rPr>
+                <w:rFonts w:ascii="Verdana" w:hAnsi="Verdana"/>
+                <w:sz w:val="18"/>
+                <w:szCs w:val="18"/>
+              </w:rPr>
               <w:t xml:space="preserve">. 14 (1), pp.146-146. </w:t>
+            </w:r>
+            <w:r>
+              <w:rPr>
+                <w:rFonts w:ascii="Verdana" w:hAnsi="Verdana"/>
+                <w:sz w:val="18"/>
+                <w:szCs w:val="18"/>
+              </w:rPr>
+              <w:t>[Accessed 8 November 2020]</w:t>
             </w:r>
           </w:p>
           <w:p>
@@ -1137,22 +1449,41 @@
                 <w:szCs w:val="18"/>
               </w:rPr>
             </w:pPr>
-            <w:r>
-              <w:rPr>
-                <w:rFonts w:ascii="Verdana" w:hAnsi="Verdana"/>
-                <w:sz w:val="18"/>
-                <w:szCs w:val="18"/>
-              </w:rPr>
-              <w:t xml:space="preserve">Wabitsch, M., Moss, A. and Kromeyer-Hauschild, K. (2014) Unexpected plateauing of </w:t>
-            </w:r>
-            <w:r>
-              <w:rPr>
-                <w:rFonts w:ascii="Verdana" w:hAnsi="Verdana"/>
-                <w:sz w:val="18"/>
-                <w:szCs w:val="18"/>
-              </w:rPr>
-              <w:lastRenderedPageBreak/>
-              <w:t xml:space="preserve">childhood obesity rates in developed countries. </w:t>
+            <w:proofErr w:type="spellStart"/>
+            <w:r>
+              <w:rPr>
+                <w:rFonts w:ascii="Verdana" w:hAnsi="Verdana"/>
+                <w:sz w:val="18"/>
+                <w:szCs w:val="18"/>
+              </w:rPr>
+              <w:t>Wabitsch</w:t>
+            </w:r>
+            <w:proofErr w:type="spellEnd"/>
+            <w:r>
+              <w:rPr>
+                <w:rFonts w:ascii="Verdana" w:hAnsi="Verdana"/>
+                <w:sz w:val="18"/>
+                <w:szCs w:val="18"/>
+              </w:rPr>
+              <w:t xml:space="preserve">, M., Moss, A. and </w:t>
+            </w:r>
+            <w:proofErr w:type="spellStart"/>
+            <w:r>
+              <w:rPr>
+                <w:rFonts w:ascii="Verdana" w:hAnsi="Verdana"/>
+                <w:sz w:val="18"/>
+                <w:szCs w:val="18"/>
+              </w:rPr>
+              <w:t>Kromeyer-Hauschild</w:t>
+            </w:r>
+            <w:proofErr w:type="spellEnd"/>
+            <w:r>
+              <w:rPr>
+                <w:rFonts w:ascii="Verdana" w:hAnsi="Verdana"/>
+                <w:sz w:val="18"/>
+                <w:szCs w:val="18"/>
+              </w:rPr>
+              <w:t xml:space="preserve">, K. (2014) Unexpected plateauing of childhood obesity rates in developed countries. </w:t>
             </w:r>
             <w:r>
               <w:rPr>
@@ -1167,10 +1498,52 @@
             <w:r>
               <w:rPr>
                 <w:rFonts w:ascii="Verdana" w:hAnsi="Verdana"/>
+                <w:i/>
+                <w:iCs/>
+                <w:sz w:val="18"/>
+                <w:szCs w:val="18"/>
+              </w:rPr>
+              <w:t xml:space="preserve"> </w:t>
+            </w:r>
+            <w:r>
+              <w:rPr>
+                <w:rFonts w:ascii="Verdana" w:hAnsi="Verdana"/>
+                <w:sz w:val="18"/>
+                <w:szCs w:val="18"/>
+              </w:rPr>
+              <w:t>[online]</w:t>
+            </w:r>
+            <w:r>
+              <w:rPr>
+                <w:rFonts w:ascii="Verdana" w:hAnsi="Verdana"/>
                 <w:sz w:val="18"/>
                 <w:szCs w:val="18"/>
               </w:rPr>
               <w:t xml:space="preserve">. 12 (1), pp.17-17. </w:t>
+            </w:r>
+            <w:r>
+              <w:rPr>
+                <w:rFonts w:ascii="Verdana" w:hAnsi="Verdana"/>
+                <w:sz w:val="18"/>
+                <w:szCs w:val="18"/>
+              </w:rPr>
+              <w:t xml:space="preserve">[Accessed </w:t>
+            </w:r>
+            <w:r>
+              <w:rPr>
+                <w:rFonts w:ascii="Verdana" w:hAnsi="Verdana"/>
+                <w:sz w:val="18"/>
+                <w:szCs w:val="18"/>
+              </w:rPr>
+              <w:t>6</w:t>
+            </w:r>
+            <w:r>
+              <w:rPr>
+                <w:rFonts w:ascii="Verdana" w:hAnsi="Verdana"/>
+                <w:sz w:val="18"/>
+                <w:szCs w:val="18"/>
+              </w:rPr>
+              <w:t xml:space="preserve"> November 2020]</w:t>
             </w:r>
           </w:p>
         </w:tc>
@@ -1202,7 +1575,6 @@
                 <w:b/>
                 <w:sz w:val="20"/>
               </w:rPr>
-              <w:lastRenderedPageBreak/>
               <w:t>Signed (student):</w:t>
             </w:r>
           </w:p>
@@ -2962,6 +3334,7 @@
   <w:style w:type="character" w:default="1" w:styleId="DefaultParagraphFont">
     <w:name w:val="Default Paragraph Font"/>
     <w:uiPriority w:val="1"/>
+    <w:semiHidden/>
     <w:unhideWhenUsed/>
   </w:style>
   <w:style w:type="table" w:default="1" w:styleId="TableNormal">

</xml_diff>